<commit_message>
New translations cw video scripts_ comics.docx (Papiamento)
</commit_message>
<xml_diff>
--- a/translations/plh_facilitator_cw/pap/pap_CW Video Scripts_ Comics.docx
+++ b/translations/plh_facilitator_cw/pap/pap_CW Video Scripts_ Comics.docx
@@ -9,7 +9,7 @@
       <w:bookmarkStart w:colFirst="0" w:colLast="0" w:name="_mte0eeipumk3" w:id="0"/>
       <w:bookmarkEnd w:id="0"/>
       <w:r>
-        <w:t xml:space="preserve">Module 1 Comics: One-on-one time with your child </w:t>
+        <w:t xml:space="preserve">Módulo 1 Ilustrashonnan: Tempu pa abo ku bo yu </w:t>
       </w:r>
     </w:p>
     <w:p>
@@ -35,7 +35,7 @@
       <w:bookmarkStart w:colFirst="0" w:colLast="0" w:name="_dropiaz5ezqc" w:id="1"/>
       <w:bookmarkEnd w:id="1"/>
       <w:r>
-        <w:t>module_1_yc</w:t>
+        <w:t>módulo_1_yc</w:t>
       </w:r>
     </w:p>
     <w:tbl>
@@ -174,7 +174,7 @@
               <w:pStyle w:val="P68B1DB1-Normal2"/>
             </w:pPr>
             <w:r>
-              <w:t xml:space="preserve">Script </w:t>
+              <w:t xml:space="preserve">Guion </w:t>
             </w:r>
           </w:p>
         </w:tc>
@@ -449,7 +449,7 @@
               <w:jc w:val="left"/>
             </w:pPr>
             <w:r>
-              <w:t xml:space="preserve">Narrator </w:t>
+              <w:t xml:space="preserve">Naradó </w:t>
             </w:r>
           </w:p>
         </w:tc>
@@ -771,7 +771,7 @@
               <w:jc w:val="left"/>
             </w:pPr>
             <w:r>
-              <w:t>Narrator</w:t>
+              <w:t>Naradó</w:t>
             </w:r>
           </w:p>
         </w:tc>
@@ -1068,7 +1068,7 @@
               <w:jc w:val="left"/>
             </w:pPr>
             <w:r>
-              <w:t>Narrator</w:t>
+              <w:t>Naradó</w:t>
             </w:r>
           </w:p>
         </w:tc>
@@ -1273,7 +1273,7 @@
               <w:jc w:val="left"/>
             </w:pPr>
             <w:r>
-              <w:t>Narrator</w:t>
+              <w:t>Naradó</w:t>
             </w:r>
           </w:p>
         </w:tc>
@@ -1488,7 +1488,7 @@
               <w:jc w:val="left"/>
             </w:pPr>
             <w:r>
-              <w:t>Narrator</w:t>
+              <w:t>Naradó</w:t>
             </w:r>
           </w:p>
         </w:tc>
@@ -1549,7 +1549,7 @@
       <w:bookmarkStart w:colFirst="0" w:colLast="0" w:name="_ns0fjlaru9w2" w:id="3"/>
       <w:bookmarkEnd w:id="3"/>
       <w:r>
-        <w:t xml:space="preserve">module_1_teen </w:t>
+        <w:t xml:space="preserve">módulo_1_tiner </w:t>
       </w:r>
     </w:p>
     <w:tbl>
@@ -1652,7 +1652,7 @@
               <w:pStyle w:val="P68B1DB1-Normal2"/>
             </w:pPr>
             <w:r>
-              <w:t xml:space="preserve">Script </w:t>
+              <w:t xml:space="preserve">Guion </w:t>
             </w:r>
           </w:p>
         </w:tc>
@@ -1876,7 +1876,7 @@
               <w:jc w:val="left"/>
             </w:pPr>
             <w:r>
-              <w:t xml:space="preserve">Narrator </w:t>
+              <w:t xml:space="preserve">Naradó </w:t>
             </w:r>
           </w:p>
         </w:tc>
@@ -2217,7 +2217,7 @@
               <w:jc w:val="left"/>
             </w:pPr>
             <w:r>
-              <w:t>Narrator</w:t>
+              <w:t>Naradó</w:t>
             </w:r>
           </w:p>
         </w:tc>
@@ -2509,7 +2509,7 @@
               <w:jc w:val="left"/>
             </w:pPr>
             <w:r>
-              <w:t>Narrator</w:t>
+              <w:t>Naradó</w:t>
             </w:r>
           </w:p>
         </w:tc>
@@ -2790,7 +2790,7 @@
               <w:jc w:val="left"/>
             </w:pPr>
             <w:r>
-              <w:t>Narrator</w:t>
+              <w:t>Naradó</w:t>
             </w:r>
           </w:p>
         </w:tc>
@@ -3149,7 +3149,7 @@
               <w:jc w:val="left"/>
             </w:pPr>
             <w:r>
-              <w:t>Narrator</w:t>
+              <w:t>Naradó</w:t>
             </w:r>
           </w:p>
         </w:tc>
@@ -3251,7 +3251,7 @@
       <w:bookmarkStart w:colFirst="0" w:colLast="0" w:name="_k86rz8b05han" w:id="7"/>
       <w:bookmarkEnd w:id="7"/>
       <w:r>
-        <w:t xml:space="preserve">Module 2: Talking about emotions</w:t>
+        <w:t xml:space="preserve">Módulo 2: Papia riba emoshon</w:t>
       </w:r>
     </w:p>
     <w:p>
@@ -3261,7 +3261,7 @@
       <w:bookmarkStart w:colFirst="0" w:colLast="0" w:name="_llopw3rq1l5d" w:id="8"/>
       <w:bookmarkEnd w:id="8"/>
       <w:r>
-        <w:t>module_2_yc</w:t>
+        <w:t>módulo_2_yc</w:t>
       </w:r>
     </w:p>
     <w:tbl>
@@ -3364,7 +3364,7 @@
               <w:pStyle w:val="P68B1DB1-Normal2"/>
             </w:pPr>
             <w:r>
-              <w:t xml:space="preserve">Script </w:t>
+              <w:t xml:space="preserve">Guion </w:t>
             </w:r>
           </w:p>
         </w:tc>
@@ -3588,7 +3588,7 @@
               <w:jc w:val="left"/>
             </w:pPr>
             <w:r>
-              <w:t xml:space="preserve">Narrator </w:t>
+              <w:t xml:space="preserve">Naradó </w:t>
             </w:r>
           </w:p>
         </w:tc>
@@ -3854,7 +3854,7 @@
               <w:jc w:val="left"/>
             </w:pPr>
             <w:r>
-              <w:t>Narrator</w:t>
+              <w:t>Naradó</w:t>
             </w:r>
           </w:p>
         </w:tc>
@@ -4240,7 +4240,7 @@
               <w:jc w:val="left"/>
             </w:pPr>
             <w:r>
-              <w:t>Narrator</w:t>
+              <w:t>Naradó</w:t>
             </w:r>
           </w:p>
         </w:tc>
@@ -4470,7 +4470,7 @@
               <w:jc w:val="left"/>
             </w:pPr>
             <w:r>
-              <w:t xml:space="preserve">Narrator </w:t>
+              <w:t xml:space="preserve">Naradó </w:t>
             </w:r>
           </w:p>
         </w:tc>
@@ -4532,7 +4532,7 @@
       <w:bookmarkStart w:colFirst="0" w:colLast="0" w:name="_hg4fx3g8t2sm" w:id="10"/>
       <w:bookmarkEnd w:id="10"/>
       <w:r>
-        <w:t>module_2_teen</w:t>
+        <w:t>módulo_2_tiner</w:t>
       </w:r>
     </w:p>
     <w:tbl>
@@ -4635,7 +4635,7 @@
               <w:pStyle w:val="P68B1DB1-Normal2"/>
             </w:pPr>
             <w:r>
-              <w:t xml:space="preserve">Script </w:t>
+              <w:t xml:space="preserve">Guion </w:t>
             </w:r>
           </w:p>
         </w:tc>
@@ -4852,7 +4852,7 @@
               <w:jc w:val="left"/>
             </w:pPr>
             <w:r>
-              <w:t>Narrator</w:t>
+              <w:t>Naradó</w:t>
             </w:r>
           </w:p>
         </w:tc>
@@ -5118,7 +5118,7 @@
               <w:jc w:val="left"/>
             </w:pPr>
             <w:r>
-              <w:t>Narrator</w:t>
+              <w:t>Naradó</w:t>
             </w:r>
           </w:p>
         </w:tc>
@@ -5366,7 +5366,7 @@
               <w:jc w:val="left"/>
             </w:pPr>
             <w:r>
-              <w:t xml:space="preserve">Narrator </w:t>
+              <w:t xml:space="preserve">Naradó </w:t>
             </w:r>
           </w:p>
         </w:tc>
@@ -5618,7 +5618,7 @@
               <w:jc w:val="left"/>
             </w:pPr>
             <w:r>
-              <w:t>Narrator</w:t>
+              <w:t>Naradó</w:t>
             </w:r>
           </w:p>
         </w:tc>
@@ -5684,7 +5684,7 @@
       <w:bookmarkStart w:colFirst="0" w:colLast="0" w:name="_2xbxz6s49ihw" w:id="13"/>
       <w:bookmarkEnd w:id="13"/>
       <w:r>
-        <w:t xml:space="preserve">Module 3: Keeping it positive </w:t>
+        <w:t xml:space="preserve">Módulo 3: Keda positivo </w:t>
       </w:r>
     </w:p>
     <w:p>
@@ -5694,7 +5694,7 @@
       <w:bookmarkStart w:colFirst="0" w:colLast="0" w:name="_yub7eo4blvbu" w:id="14"/>
       <w:bookmarkEnd w:id="14"/>
       <w:r>
-        <w:t>module_3_teen</w:t>
+        <w:t>módulo_3_tiner</w:t>
       </w:r>
     </w:p>
     <w:tbl>
@@ -5797,7 +5797,7 @@
               <w:pStyle w:val="P68B1DB1-Normal2"/>
             </w:pPr>
             <w:r>
-              <w:t xml:space="preserve">Script </w:t>
+              <w:t xml:space="preserve">Guion </w:t>
             </w:r>
           </w:p>
         </w:tc>
@@ -5941,7 +5941,7 @@
               <w:jc w:val="left"/>
             </w:pPr>
             <w:r>
-              <w:t>Narrator</w:t>
+              <w:t>Naradó</w:t>
             </w:r>
           </w:p>
         </w:tc>
@@ -6141,7 +6141,7 @@
               <w:jc w:val="left"/>
             </w:pPr>
             <w:r>
-              <w:t xml:space="preserve">Narrator </w:t>
+              <w:t xml:space="preserve">Naradó </w:t>
             </w:r>
           </w:p>
         </w:tc>
@@ -6339,7 +6339,7 @@
               <w:jc w:val="left"/>
             </w:pPr>
             <w:r>
-              <w:t>Narrator</w:t>
+              <w:t>Naradó</w:t>
             </w:r>
           </w:p>
         </w:tc>
@@ -6540,7 +6540,7 @@
               <w:jc w:val="left"/>
             </w:pPr>
             <w:r>
-              <w:t xml:space="preserve">Narrator </w:t>
+              <w:t xml:space="preserve">Naradó </w:t>
             </w:r>
           </w:p>
         </w:tc>
@@ -6605,7 +6605,7 @@
       <w:bookmarkStart w:colFirst="0" w:colLast="0" w:name="_wv7zzzvl1097" w:id="16"/>
       <w:bookmarkEnd w:id="16"/>
       <w:r>
-        <w:t>module_3_yc</w:t>
+        <w:t>módulo_3_yc</w:t>
       </w:r>
     </w:p>
     <w:tbl>
@@ -6708,7 +6708,7 @@
               <w:pStyle w:val="P68B1DB1-Normal2"/>
             </w:pPr>
             <w:r>
-              <w:t xml:space="preserve">Script </w:t>
+              <w:t xml:space="preserve">Guion </w:t>
             </w:r>
           </w:p>
         </w:tc>
@@ -6872,7 +6872,7 @@
               <w:jc w:val="left"/>
             </w:pPr>
             <w:r>
-              <w:t xml:space="preserve">Narrator </w:t>
+              <w:t xml:space="preserve">Naradó </w:t>
             </w:r>
           </w:p>
         </w:tc>
@@ -7101,7 +7101,7 @@
               <w:jc w:val="left"/>
             </w:pPr>
             <w:r>
-              <w:t xml:space="preserve">Narrator </w:t>
+              <w:t xml:space="preserve">Naradó </w:t>
             </w:r>
           </w:p>
         </w:tc>
@@ -7346,7 +7346,7 @@
               <w:jc w:val="left"/>
             </w:pPr>
             <w:r>
-              <w:t xml:space="preserve">Narrator </w:t>
+              <w:t xml:space="preserve">Naradó </w:t>
             </w:r>
           </w:p>
         </w:tc>
@@ -7528,7 +7528,7 @@
               <w:jc w:val="left"/>
             </w:pPr>
             <w:r>
-              <w:t>Narrator</w:t>
+              <w:t>Naradó</w:t>
             </w:r>
           </w:p>
         </w:tc>
@@ -7632,7 +7632,7 @@
       <w:bookmarkStart w:colFirst="0" w:colLast="0" w:name="_1jzxngbdmjiz" w:id="22"/>
       <w:bookmarkEnd w:id="22"/>
       <w:r>
-        <w:t xml:space="preserve">Module 4: Keeping your child safe with household rules &amp; daily routines </w:t>
+        <w:t xml:space="preserve">Módulo 4: Mantené bo yu seif ku reglanan di kas i rutinanan diario </w:t>
       </w:r>
     </w:p>
     <w:p>
@@ -7642,7 +7642,7 @@
       <w:bookmarkStart w:colFirst="0" w:colLast="0" w:name="_yub5bxaonijk" w:id="23"/>
       <w:bookmarkEnd w:id="23"/>
       <w:r>
-        <w:t>module_4_teen</w:t>
+        <w:t>módulo_4_tiner</w:t>
       </w:r>
     </w:p>
     <w:tbl>
@@ -7745,7 +7745,7 @@
               <w:pStyle w:val="P68B1DB1-Normal2"/>
             </w:pPr>
             <w:r>
-              <w:t xml:space="preserve">Script </w:t>
+              <w:t xml:space="preserve">Guion </w:t>
             </w:r>
           </w:p>
         </w:tc>
@@ -8136,7 +8136,7 @@
               <w:jc w:val="left"/>
             </w:pPr>
             <w:r>
-              <w:t xml:space="preserve">Narrator </w:t>
+              <w:t xml:space="preserve">Naradó </w:t>
             </w:r>
           </w:p>
         </w:tc>
@@ -8415,7 +8415,7 @@
               <w:jc w:val="left"/>
             </w:pPr>
             <w:r>
-              <w:t>Narrator</w:t>
+              <w:t>Naradó</w:t>
             </w:r>
           </w:p>
         </w:tc>
@@ -8700,7 +8700,7 @@
               <w:jc w:val="left"/>
             </w:pPr>
             <w:r>
-              <w:t xml:space="preserve">Narrator </w:t>
+              <w:t xml:space="preserve">Naradó </w:t>
             </w:r>
           </w:p>
         </w:tc>
@@ -8982,7 +8982,7 @@
               <w:jc w:val="left"/>
             </w:pPr>
             <w:r>
-              <w:t>Narrator</w:t>
+              <w:t>Naradó</w:t>
             </w:r>
           </w:p>
         </w:tc>
@@ -9183,7 +9183,7 @@
               <w:jc w:val="left"/>
             </w:pPr>
             <w:r>
-              <w:t>Narrator</w:t>
+              <w:t>Naradó</w:t>
             </w:r>
           </w:p>
         </w:tc>
@@ -9284,7 +9284,7 @@
       <w:bookmarkStart w:colFirst="0" w:colLast="0" w:name="_km7uxcdpd7kl" w:id="29"/>
       <w:bookmarkEnd w:id="29"/>
       <w:r>
-        <w:t>module_4_yc</w:t>
+        <w:t>módulo_4_yc</w:t>
       </w:r>
     </w:p>
     <w:tbl>
@@ -9388,7 +9388,7 @@
               <w:pStyle w:val="P68B1DB1-Normal2"/>
             </w:pPr>
             <w:r>
-              <w:t xml:space="preserve">Script </w:t>
+              <w:t xml:space="preserve">Guion </w:t>
             </w:r>
           </w:p>
         </w:tc>
@@ -9535,7 +9535,7 @@
               <w:jc w:val="left"/>
             </w:pPr>
             <w:r>
-              <w:t>Narrator</w:t>
+              <w:t>Naradó</w:t>
             </w:r>
           </w:p>
         </w:tc>
@@ -9816,7 +9816,7 @@
               <w:jc w:val="left"/>
             </w:pPr>
             <w:r>
-              <w:t xml:space="preserve">Narrator </w:t>
+              <w:t xml:space="preserve">Naradó </w:t>
             </w:r>
           </w:p>
         </w:tc>
@@ -9994,7 +9994,7 @@
               <w:jc w:val="left"/>
             </w:pPr>
             <w:r>
-              <w:t>Narrator</w:t>
+              <w:t>Naradó</w:t>
             </w:r>
           </w:p>
         </w:tc>
@@ -10278,7 +10278,7 @@
               <w:jc w:val="left"/>
             </w:pPr>
             <w:r>
-              <w:t>Narrator</w:t>
+              <w:t>Naradó</w:t>
             </w:r>
           </w:p>
         </w:tc>
@@ -10479,7 +10479,7 @@
               <w:jc w:val="left"/>
             </w:pPr>
             <w:r>
-              <w:t>Narrator</w:t>
+              <w:t>Naradó</w:t>
             </w:r>
           </w:p>
         </w:tc>
@@ -10889,7 +10889,7 @@
       <w:bookmarkStart w:colFirst="0" w:colLast="0" w:name="_58n5xm76t3w3" w:id="38"/>
       <w:bookmarkEnd w:id="38"/>
       <w:r>
-        <w:t>module_4_yc_1</w:t>
+        <w:t>módulo_4_yc_1</w:t>
       </w:r>
     </w:p>
     <w:tbl>
@@ -10992,7 +10992,7 @@
               <w:pStyle w:val="P68B1DB1-Normal2"/>
             </w:pPr>
             <w:r>
-              <w:t xml:space="preserve">Script </w:t>
+              <w:t xml:space="preserve">Guion </w:t>
             </w:r>
           </w:p>
         </w:tc>
@@ -11216,7 +11216,7 @@
               <w:jc w:val="left"/>
             </w:pPr>
             <w:r>
-              <w:t>Narrator</w:t>
+              <w:t>Naradó</w:t>
             </w:r>
           </w:p>
         </w:tc>
@@ -11482,7 +11482,7 @@
               <w:jc w:val="left"/>
             </w:pPr>
             <w:r>
-              <w:t>Narrator</w:t>
+              <w:t>Naradó</w:t>
             </w:r>
           </w:p>
         </w:tc>
@@ -11788,7 +11788,7 @@
               <w:jc w:val="left"/>
             </w:pPr>
             <w:r>
-              <w:t>Narrator</w:t>
+              <w:t>Naradó</w:t>
             </w:r>
           </w:p>
         </w:tc>
@@ -12026,7 +12026,7 @@
               <w:jc w:val="left"/>
             </w:pPr>
             <w:r>
-              <w:t>Narrator</w:t>
+              <w:t>Naradó</w:t>
             </w:r>
           </w:p>
         </w:tc>
@@ -12099,7 +12099,7 @@
       <w:bookmarkStart w:colFirst="0" w:colLast="0" w:name="_936n034svbu2" w:id="40"/>
       <w:bookmarkEnd w:id="40"/>
       <w:r>
-        <w:t xml:space="preserve">Module 5: Positive Discipline</w:t>
+        <w:t xml:space="preserve">Módulo 5: Disiplina positivo</w:t>
       </w:r>
     </w:p>
     <w:p>
@@ -12109,7 +12109,7 @@
       <w:bookmarkStart w:colFirst="0" w:colLast="0" w:name="_lijuihnhuy40" w:id="41"/>
       <w:bookmarkEnd w:id="41"/>
       <w:r>
-        <w:t>module_5_yc</w:t>
+        <w:t>módulo_5_yc_1</w:t>
       </w:r>
     </w:p>
     <w:tbl>
@@ -12212,7 +12212,7 @@
               <w:pStyle w:val="P68B1DB1-Normal2"/>
             </w:pPr>
             <w:r>
-              <w:t xml:space="preserve">Script </w:t>
+              <w:t xml:space="preserve">Guion </w:t>
             </w:r>
           </w:p>
         </w:tc>
@@ -12424,7 +12424,7 @@
               <w:jc w:val="left"/>
             </w:pPr>
             <w:r>
-              <w:t>Narrator</w:t>
+              <w:t>Naradó</w:t>
             </w:r>
           </w:p>
         </w:tc>
@@ -12582,7 +12582,7 @@
               <w:jc w:val="left"/>
             </w:pPr>
             <w:r>
-              <w:t>Narrator</w:t>
+              <w:t>Naradó</w:t>
             </w:r>
           </w:p>
         </w:tc>
@@ -12810,7 +12810,7 @@
               <w:jc w:val="left"/>
             </w:pPr>
             <w:r>
-              <w:t>Narrator</w:t>
+              <w:t>Naradó</w:t>
             </w:r>
           </w:p>
         </w:tc>
@@ -13011,7 +13011,7 @@
               <w:jc w:val="left"/>
             </w:pPr>
             <w:r>
-              <w:t xml:space="preserve">Narrator </w:t>
+              <w:t xml:space="preserve">Naradó </w:t>
             </w:r>
           </w:p>
         </w:tc>
@@ -13059,7 +13059,7 @@
       <w:bookmarkStart w:colFirst="0" w:colLast="0" w:name="_65sjal91a0tj" w:id="42"/>
       <w:bookmarkEnd w:id="42"/>
       <w:r>
-        <w:t>Module_5_yc_1</w:t>
+        <w:t>Módulo_5_yc_1</w:t>
       </w:r>
     </w:p>
     <w:tbl>
@@ -13162,7 +13162,7 @@
               <w:pStyle w:val="P68B1DB1-Normal2"/>
             </w:pPr>
             <w:r>
-              <w:t xml:space="preserve">Script </w:t>
+              <w:t xml:space="preserve">Guion </w:t>
             </w:r>
           </w:p>
         </w:tc>
@@ -13306,7 +13306,7 @@
               <w:jc w:val="left"/>
             </w:pPr>
             <w:r>
-              <w:t>Narrator</w:t>
+              <w:t>Naradó</w:t>
             </w:r>
           </w:p>
         </w:tc>
@@ -13530,7 +13530,7 @@
               <w:jc w:val="left"/>
             </w:pPr>
             <w:r>
-              <w:t>Narrator</w:t>
+              <w:t>Naradó</w:t>
             </w:r>
           </w:p>
         </w:tc>
@@ -13605,7 +13605,7 @@
       <w:bookmarkStart w:colFirst="0" w:colLast="0" w:name="_gwpotbauikjo" w:id="44"/>
       <w:bookmarkEnd w:id="44"/>
       <w:r>
-        <w:t>module_5_teen</w:t>
+        <w:t>módulo_5_tiner</w:t>
       </w:r>
     </w:p>
     <w:tbl>
@@ -13708,7 +13708,7 @@
               <w:pStyle w:val="P68B1DB1-Normal2"/>
             </w:pPr>
             <w:r>
-              <w:t xml:space="preserve">Script </w:t>
+              <w:t xml:space="preserve">Guion </w:t>
             </w:r>
           </w:p>
         </w:tc>
@@ -13852,7 +13852,7 @@
               <w:jc w:val="left"/>
             </w:pPr>
             <w:r>
-              <w:t>Narrator</w:t>
+              <w:t>Naradó</w:t>
             </w:r>
           </w:p>
         </w:tc>
@@ -14118,7 +14118,7 @@
               <w:jc w:val="left"/>
             </w:pPr>
             <w:r>
-              <w:t>Narrator</w:t>
+              <w:t>Naradó</w:t>
             </w:r>
           </w:p>
         </w:tc>
@@ -14298,7 +14298,7 @@
               <w:jc w:val="left"/>
             </w:pPr>
             <w:r>
-              <w:t>Narrator</w:t>
+              <w:t>Naradó</w:t>
             </w:r>
           </w:p>
         </w:tc>
@@ -14496,7 +14496,7 @@
               <w:jc w:val="left"/>
             </w:pPr>
             <w:r>
-              <w:t>Narrator</w:t>
+              <w:t>Naradó</w:t>
             </w:r>
           </w:p>
         </w:tc>
@@ -14686,7 +14686,7 @@
               <w:jc w:val="left"/>
             </w:pPr>
             <w:r>
-              <w:t>Narrator</w:t>
+              <w:t>Naradó</w:t>
             </w:r>
           </w:p>
         </w:tc>
@@ -14951,7 +14951,7 @@
       <w:bookmarkStart w:colFirst="0" w:colLast="0" w:name="_2xnbm9281y43" w:id="46"/>
       <w:bookmarkEnd w:id="46"/>
       <w:r>
-        <w:t xml:space="preserve">Module 6: Problem Solving with Children </w:t>
+        <w:t xml:space="preserve">Módulo 6: Resolvé problema huntu ku mucha i reflekshon final </w:t>
       </w:r>
     </w:p>
     <w:p>
@@ -14961,7 +14961,7 @@
       <w:bookmarkStart w:colFirst="0" w:colLast="0" w:name="_mh3zc4iayt25" w:id="47"/>
       <w:bookmarkEnd w:id="47"/>
       <w:r>
-        <w:t>module_6_yc</w:t>
+        <w:t>módulo_6_yc</w:t>
       </w:r>
     </w:p>
     <w:tbl>
@@ -15064,7 +15064,7 @@
               <w:pStyle w:val="P68B1DB1-Normal2"/>
             </w:pPr>
             <w:r>
-              <w:t xml:space="preserve">Script </w:t>
+              <w:t xml:space="preserve">Guion </w:t>
             </w:r>
           </w:p>
         </w:tc>
@@ -15197,7 +15197,7 @@
               <w:jc w:val="left"/>
             </w:pPr>
             <w:r>
-              <w:t>Narrator</w:t>
+              <w:t>Naradó</w:t>
             </w:r>
           </w:p>
         </w:tc>
@@ -15476,7 +15476,7 @@
               <w:jc w:val="left"/>
             </w:pPr>
             <w:r>
-              <w:t>Narrator</w:t>
+              <w:t>Naradó</w:t>
             </w:r>
           </w:p>
         </w:tc>
@@ -15725,7 +15725,7 @@
               <w:jc w:val="left"/>
             </w:pPr>
             <w:r>
-              <w:t>Narrator</w:t>
+              <w:t>Naradó</w:t>
             </w:r>
           </w:p>
         </w:tc>
@@ -16058,7 +16058,7 @@
               <w:jc w:val="left"/>
             </w:pPr>
             <w:r>
-              <w:t>Narrator</w:t>
+              <w:t>Naradó</w:t>
             </w:r>
           </w:p>
         </w:tc>
@@ -16421,7 +16421,7 @@
               <w:jc w:val="left"/>
             </w:pPr>
             <w:r>
-              <w:t>Narrator</w:t>
+              <w:t>Naradó</w:t>
             </w:r>
           </w:p>
         </w:tc>
@@ -16520,7 +16520,7 @@
       <w:bookmarkEnd w:id="53"/>
       <w:commentRangeStart w:id="2"/>
       <w:r>
-        <w:t>module_6_teen</w:t>
+        <w:t>módulo_6_tiner</w:t>
       </w:r>
       <w:commentRangeEnd w:id="2"/>
       <w:r>
@@ -16634,7 +16634,7 @@
               <w:pStyle w:val="P68B1DB1-Normal2"/>
             </w:pPr>
             <w:r>
-              <w:t xml:space="preserve">Script </w:t>
+              <w:t xml:space="preserve">Guion </w:t>
             </w:r>
           </w:p>
         </w:tc>
@@ -16860,7 +16860,7 @@
               <w:jc w:val="left"/>
             </w:pPr>
             <w:r>
-              <w:t xml:space="preserve">Narrator </w:t>
+              <w:t xml:space="preserve">Naradó </w:t>
             </w:r>
           </w:p>
         </w:tc>
@@ -17123,7 +17123,7 @@
               <w:jc w:val="left"/>
             </w:pPr>
             <w:r>
-              <w:t>Narrator</w:t>
+              <w:t>Naradó</w:t>
             </w:r>
           </w:p>
         </w:tc>
@@ -17375,7 +17375,7 @@
               <w:jc w:val="left"/>
             </w:pPr>
             <w:r>
-              <w:t xml:space="preserve">Narrator </w:t>
+              <w:t xml:space="preserve">Naradó </w:t>
             </w:r>
           </w:p>
         </w:tc>
@@ -17735,7 +17735,7 @@
               <w:jc w:val="left"/>
             </w:pPr>
             <w:r>
-              <w:t>Narrator</w:t>
+              <w:t>Naradó</w:t>
             </w:r>
           </w:p>
         </w:tc>
@@ -18135,7 +18135,7 @@
               <w:jc w:val="left"/>
             </w:pPr>
             <w:r>
-              <w:t>Narrator</w:t>
+              <w:t>Naradó</w:t>
             </w:r>
           </w:p>
         </w:tc>
@@ -18561,7 +18561,7 @@
               <w:jc w:val="left"/>
             </w:pPr>
             <w:r>
-              <w:t>Narrator</w:t>
+              <w:t>Naradó</w:t>
             </w:r>
           </w:p>
         </w:tc>
@@ -18894,7 +18894,7 @@
               <w:jc w:val="left"/>
             </w:pPr>
             <w:r>
-              <w:t>Narrator</w:t>
+              <w:t>Naradó</w:t>
             </w:r>
           </w:p>
         </w:tc>
@@ -19227,7 +19227,7 @@
               <w:jc w:val="left"/>
             </w:pPr>
             <w:r>
-              <w:t xml:space="preserve">Narrator </w:t>
+              <w:t xml:space="preserve">Naradó </w:t>
             </w:r>
           </w:p>
         </w:tc>

</xml_diff>